<commit_message>
Työajanseurannan uusimman version julkaisu
</commit_message>
<xml_diff>
--- a/Työajanseuranta/Työaikaraportti_Matti_Tontti.docx
+++ b/Työajanseuranta/Työaikaraportti_Matti_Tontti.docx
@@ -10,7 +10,7 @@
         </w:rPr>
       </w:pPr>
       <w:r>
-        <w:t>3</w:t>
+        <w:t>11</w:t>
       </w:r>
       <w:r>
         <w:t>.</w:t>
@@ -122,7 +122,6 @@
                 <w:bCs/>
               </w:rPr>
             </w:pPr>
-            <w:proofErr w:type="gramStart"/>
             <w:r>
               <w:rPr>
                 <w:b/>
@@ -130,7 +129,6 @@
               </w:rPr>
               <w:t>Pvm</w:t>
             </w:r>
-            <w:proofErr w:type="gramEnd"/>
           </w:p>
         </w:tc>
         <w:tc>
@@ -449,79 +447,133 @@
           <w:tcPr>
             <w:tcW w:w="1980" w:type="dxa"/>
           </w:tcPr>
-          <w:p/>
-        </w:tc>
-        <w:tc>
-          <w:tcPr>
-            <w:tcW w:w="2551" w:type="dxa"/>
-          </w:tcPr>
-          <w:p/>
-        </w:tc>
-        <w:tc>
-          <w:tcPr>
-            <w:tcW w:w="5103" w:type="dxa"/>
-          </w:tcPr>
-          <w:p/>
-        </w:tc>
-      </w:tr>
-      <w:tr>
-        <w:tc>
-          <w:tcPr>
-            <w:tcW w:w="1980" w:type="dxa"/>
-          </w:tcPr>
-          <w:p/>
-        </w:tc>
-        <w:tc>
-          <w:tcPr>
-            <w:tcW w:w="2551" w:type="dxa"/>
-          </w:tcPr>
-          <w:p/>
-        </w:tc>
-        <w:tc>
-          <w:tcPr>
-            <w:tcW w:w="5103" w:type="dxa"/>
-          </w:tcPr>
-          <w:p/>
-        </w:tc>
-      </w:tr>
-      <w:tr>
-        <w:tc>
-          <w:tcPr>
-            <w:tcW w:w="1980" w:type="dxa"/>
-          </w:tcPr>
-          <w:p/>
-        </w:tc>
-        <w:tc>
-          <w:tcPr>
-            <w:tcW w:w="2551" w:type="dxa"/>
-          </w:tcPr>
-          <w:p/>
-        </w:tc>
-        <w:tc>
-          <w:tcPr>
-            <w:tcW w:w="5103" w:type="dxa"/>
-          </w:tcPr>
-          <w:p/>
-        </w:tc>
-      </w:tr>
-      <w:tr>
-        <w:tc>
-          <w:tcPr>
-            <w:tcW w:w="1980" w:type="dxa"/>
-          </w:tcPr>
-          <w:p/>
-        </w:tc>
-        <w:tc>
-          <w:tcPr>
-            <w:tcW w:w="2551" w:type="dxa"/>
-          </w:tcPr>
-          <w:p/>
-        </w:tc>
-        <w:tc>
-          <w:tcPr>
-            <w:tcW w:w="5103" w:type="dxa"/>
-          </w:tcPr>
-          <w:p/>
+          <w:p>
+            <w:r>
+              <w:t>5.10.2022</w:t>
+            </w:r>
+          </w:p>
+        </w:tc>
+        <w:tc>
+          <w:tcPr>
+            <w:tcW w:w="2551" w:type="dxa"/>
+          </w:tcPr>
+          <w:p>
+            <w:r>
+              <w:t>0,5</w:t>
+            </w:r>
+          </w:p>
+        </w:tc>
+        <w:tc>
+          <w:tcPr>
+            <w:tcW w:w="5103" w:type="dxa"/>
+          </w:tcPr>
+          <w:p>
+            <w:r>
+              <w:t>Viikoittainen palaveri 2/2</w:t>
+            </w:r>
+          </w:p>
+        </w:tc>
+      </w:tr>
+      <w:tr>
+        <w:tc>
+          <w:tcPr>
+            <w:tcW w:w="1980" w:type="dxa"/>
+          </w:tcPr>
+          <w:p>
+            <w:r>
+              <w:t>7.10.2022</w:t>
+            </w:r>
+          </w:p>
+        </w:tc>
+        <w:tc>
+          <w:tcPr>
+            <w:tcW w:w="2551" w:type="dxa"/>
+          </w:tcPr>
+          <w:p>
+            <w:r>
+              <w:t>2</w:t>
+            </w:r>
+            <w:r>
+              <w:t>,0</w:t>
+            </w:r>
+          </w:p>
+        </w:tc>
+        <w:tc>
+          <w:tcPr>
+            <w:tcW w:w="5103" w:type="dxa"/>
+          </w:tcPr>
+          <w:p>
+            <w:r>
+              <w:t>Loppujen sivujen visualisointi</w:t>
+            </w:r>
+          </w:p>
+        </w:tc>
+      </w:tr>
+      <w:tr>
+        <w:tc>
+          <w:tcPr>
+            <w:tcW w:w="1980" w:type="dxa"/>
+          </w:tcPr>
+          <w:p>
+            <w:r>
+              <w:t>10.10.2022</w:t>
+            </w:r>
+          </w:p>
+        </w:tc>
+        <w:tc>
+          <w:tcPr>
+            <w:tcW w:w="2551" w:type="dxa"/>
+          </w:tcPr>
+          <w:p>
+            <w:r>
+              <w:t>0,25</w:t>
+            </w:r>
+          </w:p>
+        </w:tc>
+        <w:tc>
+          <w:tcPr>
+            <w:tcW w:w="5103" w:type="dxa"/>
+          </w:tcPr>
+          <w:p>
+            <w:r>
+              <w:t>Viikoittainen palaveri 1/2</w:t>
+            </w:r>
+          </w:p>
+        </w:tc>
+      </w:tr>
+      <w:tr>
+        <w:tc>
+          <w:tcPr>
+            <w:tcW w:w="1980" w:type="dxa"/>
+          </w:tcPr>
+          <w:p>
+            <w:r>
+              <w:t>11.10.2022</w:t>
+            </w:r>
+          </w:p>
+        </w:tc>
+        <w:tc>
+          <w:tcPr>
+            <w:tcW w:w="2551" w:type="dxa"/>
+          </w:tcPr>
+          <w:p>
+            <w:r>
+              <w:t>3,0</w:t>
+            </w:r>
+          </w:p>
+        </w:tc>
+        <w:tc>
+          <w:tcPr>
+            <w:tcW w:w="5103" w:type="dxa"/>
+          </w:tcPr>
+          <w:p>
+            <w:r>
+              <w:t>Kaikki sivut yhdennäköisemmäks</w:t>
+            </w:r>
+            <w:r>
+              <w:t>i, helppolukuisemmiksi ja väreiltään hillityimmiksi</w:t>
+            </w:r>
+          </w:p>
         </w:tc>
       </w:tr>
       <w:tr>

</xml_diff>